<commit_message>
ahi va antes de salir hoy
</commit_message>
<xml_diff>
--- a/casodeuso/Casos_de_Usos_Version3.docx
+++ b/casodeuso/Casos_de_Usos_Version3.docx
@@ -18060,14 +18060,7 @@
                 <w:rFonts w:ascii="Arial Narrow" w:hAnsi="Arial Narrow" w:cs="Helvetica"/>
                 <w:lang w:eastAsia="es-CL"/>
               </w:rPr>
-              <w:t xml:space="preserve">Gestión de datos de los Técnicos, </w:t>
-            </w:r>
-            <w:r>
-              <w:rPr>
-                <w:rFonts w:ascii="Arial Narrow" w:hAnsi="Arial Narrow" w:cs="Helvetica"/>
-                <w:lang w:eastAsia="es-CL"/>
-              </w:rPr>
-              <w:t>eso implica i</w:t>
+              <w:t>Gestión de datos de los Técnicos, eso implica i</w:t>
             </w:r>
             <w:r>
               <w:rPr>
@@ -18250,14 +18243,7 @@
                 <w:rFonts w:ascii="Arial Narrow" w:eastAsia="Times New Roman" w:hAnsi="Arial Narrow"/>
                 <w:b/>
               </w:rPr>
-              <w:t>nuevo Técnico</w:t>
-            </w:r>
-            <w:r>
-              <w:rPr>
-                <w:rFonts w:ascii="Arial Narrow" w:eastAsia="Times New Roman" w:hAnsi="Arial Narrow"/>
-                <w:b/>
-              </w:rPr>
-              <w:t>.</w:t>
+              <w:t>nuevo Técnico.</w:t>
             </w:r>
           </w:p>
         </w:tc>
@@ -19093,19 +19079,7 @@
               <w:rPr>
                 <w:rFonts w:ascii="Arial Narrow" w:eastAsia="Times New Roman" w:hAnsi="Arial Narrow"/>
               </w:rPr>
-              <w:t xml:space="preserve">del técnico </w:t>
-            </w:r>
-            <w:r>
-              <w:rPr>
-                <w:rFonts w:ascii="Arial Narrow" w:eastAsia="Times New Roman" w:hAnsi="Arial Narrow"/>
-              </w:rPr>
-              <w:t>seleccionad</w:t>
-            </w:r>
-            <w:r>
-              <w:rPr>
-                <w:rFonts w:ascii="Arial Narrow" w:eastAsia="Times New Roman" w:hAnsi="Arial Narrow"/>
-              </w:rPr>
-              <w:t>o ya sea roles o especialidades</w:t>
+              <w:t>del técnico seleccionado ya sea roles o especialidades</w:t>
             </w:r>
             <w:r>
               <w:rPr>
@@ -20030,21 +20004,7 @@
                 <w:rFonts w:ascii="Arial Narrow" w:hAnsi="Arial Narrow" w:cs="Helvetica"/>
                 <w:lang w:eastAsia="es-CL"/>
               </w:rPr>
-              <w:t xml:space="preserve">Gestión de datos de los </w:t>
-            </w:r>
-            <w:r>
-              <w:rPr>
-                <w:rFonts w:ascii="Arial Narrow" w:hAnsi="Arial Narrow" w:cs="Helvetica"/>
-                <w:lang w:eastAsia="es-CL"/>
-              </w:rPr>
-              <w:t>softwares de stock</w:t>
-            </w:r>
-            <w:r>
-              <w:rPr>
-                <w:rFonts w:ascii="Arial Narrow" w:hAnsi="Arial Narrow" w:cs="Helvetica"/>
-                <w:lang w:eastAsia="es-CL"/>
-              </w:rPr>
-              <w:t>, eso implica i</w:t>
+              <w:t>Gestión de datos de los softwares de stock, eso implica i</w:t>
             </w:r>
             <w:r>
               <w:rPr>
@@ -20086,21 +20046,7 @@
                 <w:rFonts w:ascii="Arial Narrow" w:hAnsi="Arial Narrow" w:cs="Helvetica"/>
                 <w:lang w:eastAsia="es-CL"/>
               </w:rPr>
-              <w:t xml:space="preserve">los </w:t>
-            </w:r>
-            <w:r>
-              <w:rPr>
-                <w:rFonts w:ascii="Arial Narrow" w:hAnsi="Arial Narrow" w:cs="Helvetica"/>
-                <w:lang w:eastAsia="es-CL"/>
-              </w:rPr>
-              <w:t xml:space="preserve">softwares </w:t>
-            </w:r>
-            <w:r>
-              <w:rPr>
-                <w:rFonts w:ascii="Arial Narrow" w:hAnsi="Arial Narrow" w:cs="Helvetica"/>
-                <w:lang w:eastAsia="es-CL"/>
-              </w:rPr>
-              <w:t xml:space="preserve">del </w:t>
+              <w:t xml:space="preserve">los softwares del </w:t>
             </w:r>
             <w:r>
               <w:rPr>
@@ -20343,19 +20289,7 @@
               <w:rPr>
                 <w:rFonts w:ascii="Arial Narrow" w:eastAsia="Times New Roman" w:hAnsi="Arial Narrow"/>
               </w:rPr>
-              <w:t xml:space="preserve">Cargan los </w:t>
-            </w:r>
-            <w:r>
-              <w:rPr>
-                <w:rFonts w:ascii="Arial Narrow" w:eastAsia="Times New Roman" w:hAnsi="Arial Narrow"/>
-              </w:rPr>
-              <w:t xml:space="preserve">datos </w:t>
-            </w:r>
-            <w:r>
-              <w:rPr>
-                <w:rFonts w:ascii="Arial Narrow" w:eastAsia="Times New Roman" w:hAnsi="Arial Narrow"/>
-              </w:rPr>
-              <w:t>principales de la adquisición del software.</w:t>
+              <w:t>Cargan los datos principales de la adquisición del software.</w:t>
             </w:r>
           </w:p>
         </w:tc>
@@ -20951,19 +20885,7 @@
               <w:rPr>
                 <w:rFonts w:ascii="Arial Narrow" w:eastAsia="Times New Roman" w:hAnsi="Arial Narrow"/>
               </w:rPr>
-              <w:t xml:space="preserve"> sistema despliega los datos del </w:t>
-            </w:r>
-            <w:r>
-              <w:rPr>
-                <w:rFonts w:ascii="Arial Narrow" w:eastAsia="Times New Roman" w:hAnsi="Arial Narrow"/>
-              </w:rPr>
-              <w:t xml:space="preserve">ingreso de software </w:t>
-            </w:r>
-            <w:r>
-              <w:rPr>
-                <w:rFonts w:ascii="Arial Narrow" w:eastAsia="Times New Roman" w:hAnsi="Arial Narrow"/>
-              </w:rPr>
-              <w:t>que se desea modificar.</w:t>
+              <w:t xml:space="preserve"> sistema despliega los datos del ingreso de software que se desea modificar.</w:t>
             </w:r>
           </w:p>
         </w:tc>
@@ -21016,19 +20938,7 @@
               <w:rPr>
                 <w:rFonts w:ascii="Arial Narrow" w:eastAsia="Times New Roman" w:hAnsi="Arial Narrow"/>
               </w:rPr>
-              <w:t xml:space="preserve"> del </w:t>
-            </w:r>
-            <w:r>
-              <w:rPr>
-                <w:rFonts w:ascii="Arial Narrow" w:eastAsia="Times New Roman" w:hAnsi="Arial Narrow"/>
-              </w:rPr>
-              <w:t xml:space="preserve">ingreso de software </w:t>
-            </w:r>
-            <w:r>
-              <w:rPr>
-                <w:rFonts w:ascii="Arial Narrow" w:eastAsia="Times New Roman" w:hAnsi="Arial Narrow"/>
-              </w:rPr>
-              <w:t>seleccionado ya sea roles o especialidades</w:t>
+              <w:t xml:space="preserve"> del ingreso de software seleccionado ya sea roles o especialidades</w:t>
             </w:r>
             <w:r>
               <w:rPr>
@@ -21937,44 +21847,35 @@
                 <w:rFonts w:ascii="Arial Narrow" w:hAnsi="Arial Narrow" w:cs="Helvetica"/>
                 <w:lang w:eastAsia="es-CL"/>
               </w:rPr>
-              <w:t>Gestión de datos de</w:t>
-            </w:r>
-            <w:r>
-              <w:rPr>
-                <w:rFonts w:ascii="Arial Narrow" w:hAnsi="Arial Narrow" w:cs="Helvetica"/>
-                <w:lang w:eastAsia="es-CL"/>
-              </w:rPr>
-              <w:t xml:space="preserve">l </w:t>
-            </w:r>
-            <w:r>
-              <w:rPr>
-                <w:rFonts w:ascii="Arial Narrow" w:hAnsi="Arial Narrow" w:cs="Helvetica"/>
-                <w:lang w:eastAsia="es-CL"/>
-              </w:rPr>
-              <w:t>stock</w:t>
-            </w:r>
-            <w:r>
-              <w:rPr>
-                <w:rFonts w:ascii="Arial Narrow" w:hAnsi="Arial Narrow" w:cs="Helvetica"/>
-                <w:lang w:eastAsia="es-CL"/>
-              </w:rPr>
-              <w:t xml:space="preserve"> de</w:t>
-            </w:r>
-            <w:r>
-              <w:rPr>
-                <w:rFonts w:ascii="Arial Narrow" w:hAnsi="Arial Narrow" w:cs="Helvetica"/>
-                <w:lang w:eastAsia="es-CL"/>
-              </w:rPr>
-              <w:t xml:space="preserve"> los softwares</w:t>
-            </w:r>
-            <w:bookmarkStart w:id="1" w:name="_GoBack"/>
-            <w:bookmarkEnd w:id="1"/>
-            <w:r>
-              <w:rPr>
-                <w:rFonts w:ascii="Arial Narrow" w:hAnsi="Arial Narrow" w:cs="Helvetica"/>
-                <w:lang w:eastAsia="es-CL"/>
-              </w:rPr>
-              <w:t>, eso implica i</w:t>
+              <w:t xml:space="preserve">Gestión de datos de Adquisición </w:t>
+            </w:r>
+            <w:r>
+              <w:rPr>
+                <w:rFonts w:ascii="Arial Narrow" w:hAnsi="Arial Narrow" w:cs="Helvetica"/>
+                <w:lang w:eastAsia="es-CL"/>
+              </w:rPr>
+              <w:t>de</w:t>
+            </w:r>
+            <w:r>
+              <w:rPr>
+                <w:rFonts w:ascii="Arial Narrow" w:hAnsi="Arial Narrow" w:cs="Helvetica"/>
+                <w:lang w:eastAsia="es-CL"/>
+              </w:rPr>
+              <w:t xml:space="preserve"> los </w:t>
+            </w:r>
+            <w:r>
+              <w:rPr>
+                <w:rFonts w:ascii="Arial Narrow" w:hAnsi="Arial Narrow" w:cs="Helvetica"/>
+                <w:lang w:eastAsia="es-CL"/>
+              </w:rPr>
+              <w:t>S</w:t>
+            </w:r>
+            <w:r>
+              <w:rPr>
+                <w:rFonts w:ascii="Arial Narrow" w:hAnsi="Arial Narrow" w:cs="Helvetica"/>
+                <w:lang w:eastAsia="es-CL"/>
+              </w:rPr>
+              <w:t>oftwares, eso implica i</w:t>
             </w:r>
             <w:r>
               <w:rPr>
@@ -22016,7 +21917,21 @@
                 <w:rFonts w:ascii="Arial Narrow" w:hAnsi="Arial Narrow" w:cs="Helvetica"/>
                 <w:lang w:eastAsia="es-CL"/>
               </w:rPr>
-              <w:t xml:space="preserve">los softwares del </w:t>
+              <w:t xml:space="preserve">los softwares </w:t>
+            </w:r>
+            <w:r>
+              <w:rPr>
+                <w:rFonts w:ascii="Arial Narrow" w:hAnsi="Arial Narrow" w:cs="Helvetica"/>
+                <w:lang w:eastAsia="es-CL"/>
+              </w:rPr>
+              <w:t xml:space="preserve">adquiridos </w:t>
+            </w:r>
+            <w:r>
+              <w:rPr>
+                <w:rFonts w:ascii="Arial Narrow" w:hAnsi="Arial Narrow" w:cs="Helvetica"/>
+                <w:lang w:eastAsia="es-CL"/>
+              </w:rPr>
+              <w:t xml:space="preserve">del </w:t>
             </w:r>
             <w:r>
               <w:rPr>
@@ -22716,9 +22631,10 @@
             <w:pPr>
               <w:numPr>
                 <w:ilvl w:val="0"/>
-                <w:numId w:val="31"/>
+                <w:numId w:val="33"/>
               </w:numPr>
               <w:tabs>
+                <w:tab w:val="left" w:pos="194"/>
                 <w:tab w:val="left" w:pos="336"/>
               </w:tabs>
               <w:spacing w:line="254" w:lineRule="auto"/>
@@ -22730,7 +22646,15 @@
               <w:rPr>
                 <w:rFonts w:ascii="Arial Narrow" w:eastAsia="Times New Roman" w:hAnsi="Arial Narrow"/>
               </w:rPr>
-              <w:t xml:space="preserve">Se selecciona </w:t>
+              <w:t>Se se</w:t>
+            </w:r>
+            <w:bookmarkStart w:id="1" w:name="_GoBack"/>
+            <w:bookmarkEnd w:id="1"/>
+            <w:r>
+              <w:rPr>
+                <w:rFonts w:ascii="Arial Narrow" w:eastAsia="Times New Roman" w:hAnsi="Arial Narrow"/>
+              </w:rPr>
+              <w:t xml:space="preserve">lecciona </w:t>
             </w:r>
             <w:r>
               <w:rPr>
@@ -22777,7 +22701,7 @@
             <w:pPr>
               <w:numPr>
                 <w:ilvl w:val="0"/>
-                <w:numId w:val="31"/>
+                <w:numId w:val="33"/>
               </w:numPr>
               <w:tabs>
                 <w:tab w:val="left" w:pos="194"/>
@@ -22830,7 +22754,7 @@
             <w:pPr>
               <w:numPr>
                 <w:ilvl w:val="0"/>
-                <w:numId w:val="31"/>
+                <w:numId w:val="33"/>
               </w:numPr>
               <w:tabs>
                 <w:tab w:val="left" w:pos="194"/>
@@ -22894,7 +22818,7 @@
             <w:pPr>
               <w:numPr>
                 <w:ilvl w:val="0"/>
-                <w:numId w:val="31"/>
+                <w:numId w:val="33"/>
               </w:numPr>
               <w:tabs>
                 <w:tab w:val="left" w:pos="336"/>
@@ -22965,7 +22889,7 @@
             <w:pPr>
               <w:numPr>
                 <w:ilvl w:val="0"/>
-                <w:numId w:val="31"/>
+                <w:numId w:val="33"/>
               </w:numPr>
               <w:tabs>
                 <w:tab w:val="left" w:pos="336"/>
@@ -23012,7 +22936,7 @@
             <w:pPr>
               <w:numPr>
                 <w:ilvl w:val="0"/>
-                <w:numId w:val="31"/>
+                <w:numId w:val="33"/>
               </w:numPr>
               <w:tabs>
                 <w:tab w:val="left" w:pos="194"/>
@@ -23095,7 +23019,7 @@
             <w:pPr>
               <w:numPr>
                 <w:ilvl w:val="0"/>
-                <w:numId w:val="31"/>
+                <w:numId w:val="33"/>
               </w:numPr>
               <w:tabs>
                 <w:tab w:val="left" w:pos="336"/>
@@ -25321,6 +25245,70 @@
     </w:lvl>
   </w:abstractNum>
   <w:abstractNum w:abstractNumId="25" w15:restartNumberingAfterBreak="0">
+    <w:nsid w:val="61733E2D"/>
+    <w:multiLevelType w:val="hybridMultilevel"/>
+    <w:tmpl w:val="186E8EBC"/>
+    <w:lvl w:ilvl="0" w:tplc="3EFCA61C">
+      <w:start w:val="1"/>
+      <w:numFmt w:val="decimal"/>
+      <w:lvlText w:val="%1)"/>
+      <w:lvlJc w:val="left"/>
+      <w:rPr>
+        <w:rFonts w:ascii="Arial Narrow" w:hAnsi="Arial Narrow" w:hint="default"/>
+        <w:sz w:val="22"/>
+        <w:szCs w:val="22"/>
+      </w:rPr>
+    </w:lvl>
+    <w:lvl w:ilvl="1" w:tplc="FFFFFFFF">
+      <w:start w:val="1"/>
+      <w:numFmt w:val="bullet"/>
+      <w:lvlText w:val=""/>
+      <w:lvlJc w:val="left"/>
+    </w:lvl>
+    <w:lvl w:ilvl="2" w:tplc="FFFFFFFF">
+      <w:start w:val="1"/>
+      <w:numFmt w:val="bullet"/>
+      <w:lvlText w:val=""/>
+      <w:lvlJc w:val="left"/>
+    </w:lvl>
+    <w:lvl w:ilvl="3" w:tplc="FFFFFFFF">
+      <w:start w:val="1"/>
+      <w:numFmt w:val="bullet"/>
+      <w:lvlText w:val=""/>
+      <w:lvlJc w:val="left"/>
+    </w:lvl>
+    <w:lvl w:ilvl="4" w:tplc="FFFFFFFF">
+      <w:start w:val="1"/>
+      <w:numFmt w:val="bullet"/>
+      <w:lvlText w:val=""/>
+      <w:lvlJc w:val="left"/>
+    </w:lvl>
+    <w:lvl w:ilvl="5" w:tplc="FFFFFFFF">
+      <w:start w:val="1"/>
+      <w:numFmt w:val="bullet"/>
+      <w:lvlText w:val=""/>
+      <w:lvlJc w:val="left"/>
+    </w:lvl>
+    <w:lvl w:ilvl="6" w:tplc="FFFFFFFF">
+      <w:start w:val="1"/>
+      <w:numFmt w:val="bullet"/>
+      <w:lvlText w:val=""/>
+      <w:lvlJc w:val="left"/>
+    </w:lvl>
+    <w:lvl w:ilvl="7" w:tplc="FFFFFFFF">
+      <w:start w:val="1"/>
+      <w:numFmt w:val="bullet"/>
+      <w:lvlText w:val=""/>
+      <w:lvlJc w:val="left"/>
+    </w:lvl>
+    <w:lvl w:ilvl="8" w:tplc="FFFFFFFF">
+      <w:start w:val="1"/>
+      <w:numFmt w:val="bullet"/>
+      <w:lvlText w:val=""/>
+      <w:lvlJc w:val="left"/>
+    </w:lvl>
+  </w:abstractNum>
+  <w:abstractNum w:abstractNumId="26" w15:restartNumberingAfterBreak="0">
     <w:nsid w:val="61B2235E"/>
     <w:multiLevelType w:val="hybridMultilevel"/>
     <w:tmpl w:val="0E8C8698"/>
@@ -25433,7 +25421,7 @@
       </w:rPr>
     </w:lvl>
   </w:abstractNum>
-  <w:abstractNum w:abstractNumId="26" w15:restartNumberingAfterBreak="0">
+  <w:abstractNum w:abstractNumId="27" w15:restartNumberingAfterBreak="0">
     <w:nsid w:val="65A367B7"/>
     <w:multiLevelType w:val="hybridMultilevel"/>
     <w:tmpl w:val="83CE201C"/>
@@ -25497,7 +25485,7 @@
       <w:lvlJc w:val="left"/>
     </w:lvl>
   </w:abstractNum>
-  <w:abstractNum w:abstractNumId="27" w15:restartNumberingAfterBreak="0">
+  <w:abstractNum w:abstractNumId="28" w15:restartNumberingAfterBreak="0">
     <w:nsid w:val="69535343"/>
     <w:multiLevelType w:val="hybridMultilevel"/>
     <w:tmpl w:val="C6F8B246"/>
@@ -25561,7 +25549,7 @@
       <w:lvlJc w:val="left"/>
     </w:lvl>
   </w:abstractNum>
-  <w:abstractNum w:abstractNumId="28" w15:restartNumberingAfterBreak="0">
+  <w:abstractNum w:abstractNumId="29" w15:restartNumberingAfterBreak="0">
     <w:nsid w:val="6B741A96"/>
     <w:multiLevelType w:val="hybridMultilevel"/>
     <w:tmpl w:val="FDD0A070"/>
@@ -25625,7 +25613,7 @@
       <w:lvlJc w:val="left"/>
     </w:lvl>
   </w:abstractNum>
-  <w:abstractNum w:abstractNumId="29" w15:restartNumberingAfterBreak="0">
+  <w:abstractNum w:abstractNumId="30" w15:restartNumberingAfterBreak="0">
     <w:nsid w:val="6C42697B"/>
     <w:multiLevelType w:val="hybridMultilevel"/>
     <w:tmpl w:val="3AFE7CB0"/>
@@ -25689,7 +25677,7 @@
       <w:lvlJc w:val="left"/>
     </w:lvl>
   </w:abstractNum>
-  <w:abstractNum w:abstractNumId="30" w15:restartNumberingAfterBreak="0">
+  <w:abstractNum w:abstractNumId="31" w15:restartNumberingAfterBreak="0">
     <w:nsid w:val="6ED07509"/>
     <w:multiLevelType w:val="hybridMultilevel"/>
     <w:tmpl w:val="186E8EBC"/>
@@ -25753,7 +25741,7 @@
       <w:lvlJc w:val="left"/>
     </w:lvl>
   </w:abstractNum>
-  <w:abstractNum w:abstractNumId="31" w15:restartNumberingAfterBreak="0">
+  <w:abstractNum w:abstractNumId="32" w15:restartNumberingAfterBreak="0">
     <w:nsid w:val="787E4CC2"/>
     <w:multiLevelType w:val="hybridMultilevel"/>
     <w:tmpl w:val="3D2AEECA"/>
@@ -25821,7 +25809,7 @@
     <w:abstractNumId w:val="10"/>
   </w:num>
   <w:num w:numId="2">
-    <w:abstractNumId w:val="25"/>
+    <w:abstractNumId w:val="26"/>
   </w:num>
   <w:num w:numId="3">
     <w:abstractNumId w:val="0"/>
@@ -25833,7 +25821,7 @@
     <w:abstractNumId w:val="16"/>
   </w:num>
   <w:num w:numId="6">
-    <w:abstractNumId w:val="31"/>
+    <w:abstractNumId w:val="32"/>
   </w:num>
   <w:num w:numId="7">
     <w:abstractNumId w:val="14"/>
@@ -25848,13 +25836,13 @@
     <w:abstractNumId w:val="9"/>
   </w:num>
   <w:num w:numId="11">
-    <w:abstractNumId w:val="26"/>
+    <w:abstractNumId w:val="27"/>
   </w:num>
   <w:num w:numId="12">
     <w:abstractNumId w:val="4"/>
   </w:num>
   <w:num w:numId="13">
-    <w:abstractNumId w:val="28"/>
+    <w:abstractNumId w:val="29"/>
   </w:num>
   <w:num w:numId="14">
     <w:abstractNumId w:val="2"/>
@@ -25872,7 +25860,7 @@
     <w:abstractNumId w:val="21"/>
   </w:num>
   <w:num w:numId="19">
-    <w:abstractNumId w:val="29"/>
+    <w:abstractNumId w:val="30"/>
   </w:num>
   <w:num w:numId="20">
     <w:abstractNumId w:val="11"/>
@@ -25893,13 +25881,13 @@
     <w:abstractNumId w:val="3"/>
   </w:num>
   <w:num w:numId="26">
-    <w:abstractNumId w:val="27"/>
+    <w:abstractNumId w:val="28"/>
   </w:num>
   <w:num w:numId="27">
     <w:abstractNumId w:val="19"/>
   </w:num>
   <w:num w:numId="28">
-    <w:abstractNumId w:val="30"/>
+    <w:abstractNumId w:val="31"/>
   </w:num>
   <w:num w:numId="29">
     <w:abstractNumId w:val="18"/>
@@ -25912,6 +25900,9 @@
   </w:num>
   <w:num w:numId="32">
     <w:abstractNumId w:val="1"/>
+  </w:num>
+  <w:num w:numId="33">
+    <w:abstractNumId w:val="25"/>
   </w:num>
   <w:numIdMacAtCleanup w:val="32"/>
 </w:numbering>
@@ -26729,7 +26720,7 @@
 </file>
 
 <file path=customXml/itemProps1.xml><?xml version="1.0" encoding="utf-8"?>
-<ds:datastoreItem xmlns:ds="http://schemas.openxmlformats.org/officeDocument/2006/customXml" ds:itemID="{CDDB7E90-188C-4FDF-9350-75EDA54A77A3}">
+<ds:datastoreItem xmlns:ds="http://schemas.openxmlformats.org/officeDocument/2006/customXml" ds:itemID="{1889B769-DF6A-4A8D-947F-CEAC251ADF28}">
   <ds:schemaRefs>
     <ds:schemaRef ds:uri="http://schemas.openxmlformats.org/officeDocument/2006/bibliography"/>
   </ds:schemaRefs>

</xml_diff>